<commit_message>
Estados de resultaados mensuales
Se agregaron estados financieros mensuales recibidos del cliente
</commit_message>
<xml_diff>
--- a/FASE III - Informes/9320 Informes/INFORME LINKOTEL 2020.docx
+++ b/FASE III - Informes/9320 Informes/INFORME LINKOTEL 2020.docx
@@ -599,7 +599,7 @@
           </mc:Choice>
           <mc:Fallback>
             <w:pict>
-              <v:line w14:anchorId="6D3646C7" id="Conector recto 2" o:spid="_x0000_s1026" style="position:absolute;z-index:251659264;visibility:visible;mso-wrap-style:square;mso-width-percent:0;mso-wrap-distance-left:9pt;mso-wrap-distance-top:0;mso-wrap-distance-right:9pt;mso-wrap-distance-bottom:0;mso-position-horizontal:left;mso-position-horizontal-relative:margin;mso-position-vertical:absolute;mso-position-vertical-relative:text;mso-width-percent:0;mso-width-relative:margin" from="0,1pt" to="453.55pt,1pt" o:gfxdata="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" strokecolor="black [3040]">
+              <v:line w14:anchorId="179CEB29" id="Conector recto 2" o:spid="_x0000_s1026" style="position:absolute;z-index:251659264;visibility:visible;mso-wrap-style:square;mso-width-percent:0;mso-wrap-distance-left:9pt;mso-wrap-distance-top:0;mso-wrap-distance-right:9pt;mso-wrap-distance-bottom:0;mso-position-horizontal:left;mso-position-horizontal-relative:margin;mso-position-vertical:absolute;mso-position-vertical-relative:text;mso-width-percent:0;mso-width-relative:margin" from="0,1pt" to="453.55pt,1pt" o:gfxdata="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" strokecolor="black [3040]">
                 <w10:wrap anchorx="margin"/>
               </v:line>
             </w:pict>
@@ -7958,7 +7958,7 @@
           </mc:Choice>
           <mc:Fallback>
             <w:pict>
-              <v:line w14:anchorId="33CE50DC" id="Conector recto 1" o:spid="_x0000_s1026" style="position:absolute;z-index:251663360;visibility:visible;mso-wrap-style:square;mso-width-percent:0;mso-wrap-distance-left:9pt;mso-wrap-distance-top:0;mso-wrap-distance-right:9pt;mso-wrap-distance-bottom:0;mso-position-horizontal:left;mso-position-horizontal-relative:margin;mso-position-vertical:absolute;mso-position-vertical-relative:text;mso-width-percent:0;mso-width-relative:margin" from="0,1pt" to="453.55pt,1pt" o:gfxdata="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" strokecolor="black [3040]">
+              <v:line w14:anchorId="7A1F1211" id="Conector recto 1" o:spid="_x0000_s1026" style="position:absolute;z-index:251663360;visibility:visible;mso-wrap-style:square;mso-width-percent:0;mso-wrap-distance-left:9pt;mso-wrap-distance-top:0;mso-wrap-distance-right:9pt;mso-wrap-distance-bottom:0;mso-position-horizontal:left;mso-position-horizontal-relative:margin;mso-position-vertical:absolute;mso-position-vertical-relative:text;mso-width-percent:0;mso-width-relative:margin" from="0,1pt" to="453.55pt,1pt" o:gfxdata="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" strokecolor="black [3040]">
                 <w10:wrap anchorx="margin"/>
               </v:line>
             </w:pict>
@@ -19770,7 +19770,7 @@
           </mc:Choice>
           <mc:Fallback>
             <w:pict>
-              <v:line w14:anchorId="7340EEA3" id="Conector recto 17" o:spid="_x0000_s1026" style="position:absolute;z-index:251661312;visibility:visible;mso-wrap-style:square;mso-width-percent:0;mso-wrap-distance-left:9pt;mso-wrap-distance-top:0;mso-wrap-distance-right:9pt;mso-wrap-distance-bottom:0;mso-position-horizontal:absolute;mso-position-horizontal-relative:margin;mso-position-vertical:absolute;mso-position-vertical-relative:text;mso-width-percent:0;mso-width-relative:margin" from="0,1pt" to="456.4pt,1pt" o:gfxdata="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" strokecolor="black [3040]">
+              <v:line w14:anchorId="2E187387" id="Conector recto 17" o:spid="_x0000_s1026" style="position:absolute;z-index:251661312;visibility:visible;mso-wrap-style:square;mso-width-percent:0;mso-wrap-distance-left:9pt;mso-wrap-distance-top:0;mso-wrap-distance-right:9pt;mso-wrap-distance-bottom:0;mso-position-horizontal:absolute;mso-position-horizontal-relative:margin;mso-position-vertical:absolute;mso-position-vertical-relative:text;mso-width-percent:0;mso-width-relative:margin" from="0,1pt" to="456.4pt,1pt" o:gfxdata="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" strokecolor="black [3040]">
                 <w10:wrap anchorx="margin"/>
               </v:line>
             </w:pict>
@@ -22481,7 +22481,7 @@
           </mc:Choice>
           <mc:Fallback>
             <w:pict>
-              <v:line w14:anchorId="467FAA3D" id="Conector recto 3" o:spid="_x0000_s1026" style="position:absolute;z-index:251665408;visibility:visible;mso-wrap-style:square;mso-width-percent:0;mso-wrap-distance-left:9pt;mso-wrap-distance-top:0;mso-wrap-distance-right:9pt;mso-wrap-distance-bottom:0;mso-position-horizontal:absolute;mso-position-horizontal-relative:margin;mso-position-vertical:absolute;mso-position-vertical-relative:text;mso-width-percent:0;mso-width-relative:margin" from="0,1pt" to="456.4pt,1pt" o:gfxdata="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" strokecolor="black [3040]">
+              <v:line w14:anchorId="3DB1650D" id="Conector recto 3" o:spid="_x0000_s1026" style="position:absolute;z-index:251665408;visibility:visible;mso-wrap-style:square;mso-width-percent:0;mso-wrap-distance-left:9pt;mso-wrap-distance-top:0;mso-wrap-distance-right:9pt;mso-wrap-distance-bottom:0;mso-position-horizontal:absolute;mso-position-horizontal-relative:margin;mso-position-vertical:absolute;mso-position-vertical-relative:text;mso-width-percent:0;mso-width-relative:margin" from="0,1pt" to="456.4pt,1pt" o:gfxdata="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" strokecolor="black [3040]">
                 <w10:wrap anchorx="margin"/>
               </v:line>
             </w:pict>
@@ -26260,7 +26260,7 @@
           </mc:Choice>
           <mc:Fallback>
             <w:pict>
-              <v:group w14:anchorId="7B867A9D" id="Group 92" o:spid="_x0000_s1026" style="width:267.6pt;height:1.95pt;mso-position-horizontal-relative:char;mso-position-vertical-relative:line" coordsize="5352,39" o:gfxdata="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">
+              <v:group w14:anchorId="7FDEE14B" id="Group 92" o:spid="_x0000_s1026" style="width:267.6pt;height:1.95pt;mso-position-horizontal-relative:char;mso-position-vertical-relative:line" coordsize="5352,39" o:gfxdata="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">
                 <v:line id="Line 93" o:spid="_x0000_s1027" style="position:absolute;visibility:visible;mso-wrap-style:square" from="0,19" to="5352,19" o:connectortype="straight" o:gfxdata="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" strokeweight="1.92pt"/>
                 <w10:anchorlock/>
               </v:group>
@@ -28541,12 +28541,6 @@
     <w:p>
       <w:pPr>
         <w:pStyle w:val="BodyText"/>
-        <w:spacing w:before="10"/>
-      </w:pPr>
-    </w:p>
-    <w:p>
-      <w:pPr>
-        <w:pStyle w:val="BodyText"/>
         <w:spacing w:before="57" w:line="256" w:lineRule="auto"/>
         <w:ind w:left="176" w:right="310"/>
         <w:jc w:val="both"/>
@@ -28760,20 +28754,23 @@
         <w:rPr>
           <w:b/>
         </w:rPr>
+        <w:t xml:space="preserve">IFRS 11 Acuerdos </w:t>
+      </w:r>
+      <w:r>
+        <w:rPr>
+          <w:b/>
+        </w:rPr>
+        <w:t>Conjuntos.</w:t>
+      </w:r>
+      <w:r>
+        <w:t xml:space="preserve"> -</w:t>
+      </w:r>
+      <w:r>
+        <w:t xml:space="preserve"> Las modificaciones aclaran que cuando una parte que participa en una </w:t>
+      </w:r>
+      <w:r>
         <w:lastRenderedPageBreak/>
-        <w:t xml:space="preserve">IFRS 11 Acuerdos </w:t>
-      </w:r>
-      <w:r>
-        <w:rPr>
-          <w:b/>
-        </w:rPr>
-        <w:t>Conjuntos.</w:t>
-      </w:r>
-      <w:r>
-        <w:t xml:space="preserve"> -</w:t>
-      </w:r>
-      <w:r>
-        <w:t xml:space="preserve"> Las modificaciones aclaran que cuando una parte que participa en una operación conjunta que es un negocio, pero que no tenía control conjunto, y obtiene control conjunto de dicha operación, no se debe reevaluar la participación previamente mantenida en la operación conjunta.</w:t>
+        <w:t>operación conjunta que es un negocio, pero que no tenía control conjunto, y obtiene control conjunto de dicha operación, no se debe reevaluar la participación previamente mantenida en la operación conjunta.</w:t>
       </w:r>
     </w:p>
     <w:p/>
@@ -28924,6 +28921,7 @@
         <w:ind w:left="286"/>
         <w:jc w:val="both"/>
       </w:pPr>
+      <w:proofErr w:type="gramStart"/>
       <w:r>
         <w:rPr>
           <w:spacing w:val="-136"/>
@@ -28947,6 +28945,7 @@
         <w:t>eterminar</w:t>
       </w:r>
       <w:proofErr w:type="spellEnd"/>
+      <w:proofErr w:type="gramEnd"/>
       <w:r>
         <w:rPr>
           <w:spacing w:val="-4"/>
@@ -29289,6 +29288,7 @@
         <w:jc w:val="both"/>
       </w:pPr>
       <w:r>
+        <w:lastRenderedPageBreak/>
         <w:t>Normas nuevas y revisadas emitidas, pero aún no</w:t>
       </w:r>
       <w:r>
@@ -32229,7 +32229,7 @@
           </mc:Choice>
           <mc:Fallback>
             <w:pict>
-              <v:group w14:anchorId="1216C3BD" id="Group 90" o:spid="_x0000_s1026" style="width:90.25pt;height:1.95pt;mso-position-horizontal-relative:char;mso-position-vertical-relative:line" coordsize="1805,39" o:gfxdata="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">
+              <v:group w14:anchorId="7CF9BF80" id="Group 90" o:spid="_x0000_s1026" style="width:90.25pt;height:1.95pt;mso-position-horizontal-relative:char;mso-position-vertical-relative:line" coordsize="1805,39" o:gfxdata="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">
                 <v:line id="Line 91" o:spid="_x0000_s1027" style="position:absolute;visibility:visible;mso-wrap-style:square" from="0,19" to="1805,19" o:connectortype="straight" o:gfxdata="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" strokeweight="1.92pt"/>
                 <w10:anchorlock/>
               </v:group>
@@ -32317,7 +32317,7 @@
           </mc:Choice>
           <mc:Fallback>
             <w:pict>
-              <v:group w14:anchorId="4F017D73" id="Group 88" o:spid="_x0000_s1026" style="width:90.25pt;height:1.95pt;mso-position-horizontal-relative:char;mso-position-vertical-relative:line" coordsize="1805,39" o:gfxdata="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">
+              <v:group w14:anchorId="2C757AD9" id="Group 88" o:spid="_x0000_s1026" style="width:90.25pt;height:1.95pt;mso-position-horizontal-relative:char;mso-position-vertical-relative:line" coordsize="1805,39" o:gfxdata="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">
                 <v:line id="Line 89" o:spid="_x0000_s1027" style="position:absolute;visibility:visible;mso-wrap-style:square" from="0,19" to="1805,19" o:connectortype="straight" o:gfxdata="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" strokeweight="1.92pt"/>
                 <w10:anchorlock/>
               </v:group>
@@ -32437,7 +32437,7 @@
           </mc:Choice>
           <mc:Fallback>
             <w:pict>
-              <v:group w14:anchorId="320BEDE4" id="Group 86" o:spid="_x0000_s1026" style="width:90.25pt;height:1.95pt;mso-position-horizontal-relative:char;mso-position-vertical-relative:line" coordsize="1805,39" o:gfxdata="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">
+              <v:group w14:anchorId="57A4B895" id="Group 86" o:spid="_x0000_s1026" style="width:90.25pt;height:1.95pt;mso-position-horizontal-relative:char;mso-position-vertical-relative:line" coordsize="1805,39" o:gfxdata="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">
                 <v:line id="Line 87" o:spid="_x0000_s1027" style="position:absolute;visibility:visible;mso-wrap-style:square" from="0,19" to="1805,19" o:connectortype="straight" o:gfxdata="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" strokeweight="1.92pt"/>
                 <w10:anchorlock/>
               </v:group>
@@ -32525,7 +32525,7 @@
           </mc:Choice>
           <mc:Fallback>
             <w:pict>
-              <v:group w14:anchorId="5167E1F4" id="Group 84" o:spid="_x0000_s1026" style="width:90.25pt;height:1.95pt;mso-position-horizontal-relative:char;mso-position-vertical-relative:line" coordsize="1805,39" o:gfxdata="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">
+              <v:group w14:anchorId="218BA97A" id="Group 84" o:spid="_x0000_s1026" style="width:90.25pt;height:1.95pt;mso-position-horizontal-relative:char;mso-position-vertical-relative:line" coordsize="1805,39" o:gfxdata="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">
                 <v:line id="Line 85" o:spid="_x0000_s1027" style="position:absolute;visibility:visible;mso-wrap-style:square" from="0,19" to="1805,19" o:connectortype="straight" o:gfxdata="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" strokeweight="1.92pt"/>
                 <w10:anchorlock/>
               </v:group>
@@ -32864,7 +32864,7 @@
           </mc:Choice>
           <mc:Fallback>
             <w:pict>
-              <v:group w14:anchorId="535DE460" id="Group 82" o:spid="_x0000_s1026" style="width:90.25pt;height:1.95pt;mso-position-horizontal-relative:char;mso-position-vertical-relative:line" coordsize="1805,39" o:gfxdata="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">
+              <v:group w14:anchorId="62FB9E22" id="Group 82" o:spid="_x0000_s1026" style="width:90.25pt;height:1.95pt;mso-position-horizontal-relative:char;mso-position-vertical-relative:line" coordsize="1805,39" o:gfxdata="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">
                 <v:line id="Line 83" o:spid="_x0000_s1027" style="position:absolute;visibility:visible;mso-wrap-style:square" from="0,19" to="1805,19" o:connectortype="straight" o:gfxdata="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" strokeweight="1.92pt"/>
                 <w10:anchorlock/>
               </v:group>
@@ -32952,7 +32952,7 @@
           </mc:Choice>
           <mc:Fallback>
             <w:pict>
-              <v:group w14:anchorId="3CEFCE92" id="Group 80" o:spid="_x0000_s1026" style="width:90.25pt;height:1.95pt;mso-position-horizontal-relative:char;mso-position-vertical-relative:line" coordsize="1805,39" o:gfxdata="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">
+              <v:group w14:anchorId="2DE01776" id="Group 80" o:spid="_x0000_s1026" style="width:90.25pt;height:1.95pt;mso-position-horizontal-relative:char;mso-position-vertical-relative:line" coordsize="1805,39" o:gfxdata="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">
                 <v:line id="Line 81" o:spid="_x0000_s1027" style="position:absolute;visibility:visible;mso-wrap-style:square" from="0,19" to="1805,19" o:connectortype="straight" o:gfxdata="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" strokeweight="1.92pt"/>
                 <w10:anchorlock/>
               </v:group>
@@ -33072,7 +33072,7 @@
           </mc:Choice>
           <mc:Fallback>
             <w:pict>
-              <v:group w14:anchorId="49CC4BB1" id="Group 78" o:spid="_x0000_s1026" style="width:90.25pt;height:1.95pt;mso-position-horizontal-relative:char;mso-position-vertical-relative:line" coordsize="1805,39" o:gfxdata="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">
+              <v:group w14:anchorId="715A68DD" id="Group 78" o:spid="_x0000_s1026" style="width:90.25pt;height:1.95pt;mso-position-horizontal-relative:char;mso-position-vertical-relative:line" coordsize="1805,39" o:gfxdata="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">
                 <v:line id="Line 79" o:spid="_x0000_s1027" style="position:absolute;visibility:visible;mso-wrap-style:square" from="0,19" to="1805,19" o:connectortype="straight" o:gfxdata="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" strokeweight="1.92pt"/>
                 <w10:anchorlock/>
               </v:group>
@@ -33160,7 +33160,7 @@
           </mc:Choice>
           <mc:Fallback>
             <w:pict>
-              <v:group w14:anchorId="57AA4F9E" id="Group 76" o:spid="_x0000_s1026" style="width:90.25pt;height:1.95pt;mso-position-horizontal-relative:char;mso-position-vertical-relative:line" coordsize="1805,39" o:gfxdata="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">
+              <v:group w14:anchorId="73F32A88" id="Group 76" o:spid="_x0000_s1026" style="width:90.25pt;height:1.95pt;mso-position-horizontal-relative:char;mso-position-vertical-relative:line" coordsize="1805,39" o:gfxdata="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">
                 <v:line id="Line 77" o:spid="_x0000_s1027" style="position:absolute;visibility:visible;mso-wrap-style:square" from="0,19" to="1805,19" o:connectortype="straight" o:gfxdata="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" strokeweight="1.92pt"/>
                 <w10:anchorlock/>
               </v:group>
@@ -33332,7 +33332,21 @@
         <w:rPr>
           <w:position w:val="2"/>
         </w:rPr>
-        <w:t>0.00                           (46,414)</w:t>
+        <w:t xml:space="preserve">0.00                        </w:t>
+      </w:r>
+      <w:proofErr w:type="gramStart"/>
+      <w:r>
+        <w:rPr>
+          <w:position w:val="2"/>
+        </w:rPr>
+        <w:t xml:space="preserve">   (</w:t>
+      </w:r>
+      <w:proofErr w:type="gramEnd"/>
+      <w:r>
+        <w:rPr>
+          <w:position w:val="2"/>
+        </w:rPr>
+        <w:t>46,414)</w:t>
       </w:r>
     </w:p>
     <w:p>
@@ -33414,7 +33428,7 @@
           </mc:Choice>
           <mc:Fallback>
             <w:pict>
-              <v:group w14:anchorId="3B064E16" id="Group 74" o:spid="_x0000_s1026" style="width:90.25pt;height:1.95pt;mso-position-horizontal-relative:char;mso-position-vertical-relative:line" coordsize="1805,39" o:gfxdata="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">
+              <v:group w14:anchorId="3CED60B7" id="Group 74" o:spid="_x0000_s1026" style="width:90.25pt;height:1.95pt;mso-position-horizontal-relative:char;mso-position-vertical-relative:line" coordsize="1805,39" o:gfxdata="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">
                 <v:line id="Line 75" o:spid="_x0000_s1027" style="position:absolute;visibility:visible;mso-wrap-style:square" from="0,19" to="1805,19" o:connectortype="straight" o:gfxdata="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" strokeweight="1.92pt"/>
                 <w10:anchorlock/>
               </v:group>
@@ -33502,7 +33516,7 @@
           </mc:Choice>
           <mc:Fallback>
             <w:pict>
-              <v:group w14:anchorId="6A2DFFE6" id="Group 72" o:spid="_x0000_s1026" style="width:90.25pt;height:1.95pt;mso-position-horizontal-relative:char;mso-position-vertical-relative:line" coordsize="1805,39" o:gfxdata="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">
+              <v:group w14:anchorId="16740BF9" id="Group 72" o:spid="_x0000_s1026" style="width:90.25pt;height:1.95pt;mso-position-horizontal-relative:char;mso-position-vertical-relative:line" coordsize="1805,39" o:gfxdata="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">
                 <v:line id="Line 73" o:spid="_x0000_s1027" style="position:absolute;visibility:visible;mso-wrap-style:square" from="0,19" to="1805,19" o:connectortype="straight" o:gfxdata="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" strokeweight="1.92pt"/>
                 <w10:anchorlock/>
               </v:group>
@@ -33622,7 +33636,7 @@
           </mc:Choice>
           <mc:Fallback>
             <w:pict>
-              <v:group w14:anchorId="55CF60F7" id="Group 70" o:spid="_x0000_s1026" style="width:90.25pt;height:1.95pt;mso-position-horizontal-relative:char;mso-position-vertical-relative:line" coordsize="1805,39" o:gfxdata="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">
+              <v:group w14:anchorId="3F88BBF6" id="Group 70" o:spid="_x0000_s1026" style="width:90.25pt;height:1.95pt;mso-position-horizontal-relative:char;mso-position-vertical-relative:line" coordsize="1805,39" o:gfxdata="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">
                 <v:line id="Line 71" o:spid="_x0000_s1027" style="position:absolute;visibility:visible;mso-wrap-style:square" from="0,19" to="1805,19" o:connectortype="straight" o:gfxdata="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" strokeweight="1.92pt"/>
                 <w10:anchorlock/>
               </v:group>
@@ -33710,7 +33724,7 @@
           </mc:Choice>
           <mc:Fallback>
             <w:pict>
-              <v:group w14:anchorId="65B871AB" id="Group 68" o:spid="_x0000_s1026" style="width:90.25pt;height:1.95pt;mso-position-horizontal-relative:char;mso-position-vertical-relative:line" coordsize="1805,39" o:gfxdata="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">
+              <v:group w14:anchorId="7A2A73A1" id="Group 68" o:spid="_x0000_s1026" style="width:90.25pt;height:1.95pt;mso-position-horizontal-relative:char;mso-position-vertical-relative:line" coordsize="1805,39" o:gfxdata="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">
                 <v:line id="Line 69" o:spid="_x0000_s1027" style="position:absolute;visibility:visible;mso-wrap-style:square" from="0,19" to="1805,19" o:connectortype="straight" o:gfxdata="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" strokeweight="1.92pt"/>
                 <w10:anchorlock/>
               </v:group>
@@ -35901,8 +35915,13 @@
               <w:pStyle w:val="TableParagraph"/>
               <w:ind w:left="-518"/>
             </w:pPr>
-            <w:r>
-              <w:t>260,      314,973</w:t>
+            <w:proofErr w:type="gramStart"/>
+            <w:r>
+              <w:t xml:space="preserve">260,   </w:t>
+            </w:r>
+            <w:proofErr w:type="gramEnd"/>
+            <w:r>
+              <w:t xml:space="preserve">   314,973</w:t>
             </w:r>
           </w:p>
           <w:p/>
@@ -36097,10 +36116,22 @@
           <w:b/>
           <w:u w:val="single"/>
         </w:rPr>
-        <w:t>Bajas, neto</w:t>
-      </w:r>
-      <w:r>
-        <w:t xml:space="preserve">.- En diciembre 31 de 2020, se registró la baja de activos depreciados por </w:t>
+        <w:t xml:space="preserve">Bajas, </w:t>
+      </w:r>
+      <w:proofErr w:type="gramStart"/>
+      <w:r>
+        <w:rPr>
+          <w:b/>
+          <w:u w:val="single"/>
+        </w:rPr>
+        <w:t>neto</w:t>
+      </w:r>
+      <w:r>
+        <w:t>.-</w:t>
+      </w:r>
+      <w:proofErr w:type="gramEnd"/>
+      <w:r>
+        <w:t xml:space="preserve"> En diciembre 31 de 2020, se registró la baja de activos depreciados por </w:t>
       </w:r>
       <w:r>
         <w:rPr>
@@ -36465,7 +36496,7 @@
           </mc:Choice>
           <mc:Fallback>
             <w:pict>
-              <v:group w14:anchorId="0E818819" id="Group 90" o:spid="_x0000_s1026" style="width:90.25pt;height:1.95pt;mso-position-horizontal-relative:char;mso-position-vertical-relative:line" coordsize="1805,39" o:gfxdata="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">
+              <v:group w14:anchorId="5A9E33AA" id="Group 90" o:spid="_x0000_s1026" style="width:90.25pt;height:1.95pt;mso-position-horizontal-relative:char;mso-position-vertical-relative:line" coordsize="1805,39" o:gfxdata="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">
                 <v:line id="Line 91" o:spid="_x0000_s1027" style="position:absolute;visibility:visible;mso-wrap-style:square" from="0,19" to="1805,19" o:connectortype="straight" o:gfxdata="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" strokeweight="1.92pt"/>
                 <w10:anchorlock/>
               </v:group>
@@ -36553,7 +36584,7 @@
           </mc:Choice>
           <mc:Fallback>
             <w:pict>
-              <v:group w14:anchorId="3E5F1306" id="Group 88" o:spid="_x0000_s1026" style="width:90.25pt;height:1.95pt;mso-position-horizontal-relative:char;mso-position-vertical-relative:line" coordsize="1805,39" o:gfxdata="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">
+              <v:group w14:anchorId="0A7FB22F" id="Group 88" o:spid="_x0000_s1026" style="width:90.25pt;height:1.95pt;mso-position-horizontal-relative:char;mso-position-vertical-relative:line" coordsize="1805,39" o:gfxdata="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">
                 <v:line id="Line 89" o:spid="_x0000_s1027" style="position:absolute;visibility:visible;mso-wrap-style:square" from="0,19" to="1805,19" o:connectortype="straight" o:gfxdata="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" strokeweight="1.92pt"/>
                 <w10:anchorlock/>
               </v:group>
@@ -36752,7 +36783,15 @@
       </w:r>
       <w:r>
         <w:tab/>
-        <w:t xml:space="preserve">               (1,569)</w:t>
+        <w:t xml:space="preserve">            </w:t>
+      </w:r>
+      <w:proofErr w:type="gramStart"/>
+      <w:r>
+        <w:t xml:space="preserve">   (</w:t>
+      </w:r>
+      <w:proofErr w:type="gramEnd"/>
+      <w:r>
+        <w:t>1,569)</w:t>
       </w:r>
     </w:p>
     <w:p>
@@ -36769,7 +36808,15 @@
       </w:r>
       <w:r>
         <w:tab/>
-        <w:t xml:space="preserve">             (78,648)</w:t>
+        <w:t xml:space="preserve">          </w:t>
+      </w:r>
+      <w:proofErr w:type="gramStart"/>
+      <w:r>
+        <w:t xml:space="preserve">   (</w:t>
+      </w:r>
+      <w:proofErr w:type="gramEnd"/>
+      <w:r>
+        <w:t>78,648)</w:t>
       </w:r>
     </w:p>
     <w:p>
@@ -36882,7 +36929,7 @@
           </mc:Choice>
           <mc:Fallback>
             <w:pict>
-              <v:group w14:anchorId="41ECB578" id="Group 90" o:spid="_x0000_s1026" style="width:90.25pt;height:1.95pt;mso-position-horizontal-relative:char;mso-position-vertical-relative:line" coordsize="1805,39" o:gfxdata="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">
+              <v:group w14:anchorId="4A6CA583" id="Group 90" o:spid="_x0000_s1026" style="width:90.25pt;height:1.95pt;mso-position-horizontal-relative:char;mso-position-vertical-relative:line" coordsize="1805,39" o:gfxdata="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">
                 <v:line id="Line 91" o:spid="_x0000_s1027" style="position:absolute;visibility:visible;mso-wrap-style:square" from="0,19" to="1805,19" o:connectortype="straight" o:gfxdata="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" strokeweight="1.92pt"/>
                 <w10:anchorlock/>
               </v:group>
@@ -36970,7 +37017,7 @@
           </mc:Choice>
           <mc:Fallback>
             <w:pict>
-              <v:group w14:anchorId="4A031011" id="Group 88" o:spid="_x0000_s1026" style="width:90.25pt;height:1.95pt;mso-position-horizontal-relative:char;mso-position-vertical-relative:line" coordsize="1805,39" o:gfxdata="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">
+              <v:group w14:anchorId="58D0AFEC" id="Group 88" o:spid="_x0000_s1026" style="width:90.25pt;height:1.95pt;mso-position-horizontal-relative:char;mso-position-vertical-relative:line" coordsize="1805,39" o:gfxdata="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">
                 <v:line id="Line 89" o:spid="_x0000_s1027" style="position:absolute;visibility:visible;mso-wrap-style:square" from="0,19" to="1805,19" o:connectortype="straight" o:gfxdata="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" strokeweight="1.92pt"/>
                 <w10:anchorlock/>
               </v:group>
@@ -37485,8 +37532,13 @@
               <w:pStyle w:val="TableParagraph"/>
               <w:ind w:left="-518"/>
             </w:pPr>
-            <w:r>
-              <w:t xml:space="preserve">260,      </w:t>
+            <w:proofErr w:type="gramStart"/>
+            <w:r>
+              <w:t xml:space="preserve">260,   </w:t>
+            </w:r>
+            <w:proofErr w:type="gramEnd"/>
+            <w:r>
+              <w:t xml:space="preserve">   </w:t>
             </w:r>
             <w:r>
               <w:t>381,101</w:t>
@@ -38061,8 +38113,13 @@
               <w:pStyle w:val="TableParagraph"/>
               <w:ind w:left="-518"/>
             </w:pPr>
-            <w:r>
-              <w:t>260,          2,806</w:t>
+            <w:proofErr w:type="gramStart"/>
+            <w:r>
+              <w:t xml:space="preserve">260,   </w:t>
+            </w:r>
+            <w:proofErr w:type="gramEnd"/>
+            <w:r>
+              <w:t xml:space="preserve">       2,806</w:t>
             </w:r>
           </w:p>
           <w:p>
@@ -38451,8 +38508,13 @@
               <w:pStyle w:val="TableParagraph"/>
               <w:ind w:left="-518"/>
             </w:pPr>
-            <w:r>
-              <w:t xml:space="preserve">260,          </w:t>
+            <w:proofErr w:type="gramStart"/>
+            <w:r>
+              <w:t xml:space="preserve">260,   </w:t>
+            </w:r>
+            <w:proofErr w:type="gramEnd"/>
+            <w:r>
+              <w:t xml:space="preserve">       </w:t>
             </w:r>
             <w:r>
               <w:t xml:space="preserve">      10,237</w:t>
@@ -38854,8 +38916,13 @@
               <w:pStyle w:val="TableParagraph"/>
               <w:ind w:left="-518"/>
             </w:pPr>
-            <w:r>
-              <w:t xml:space="preserve">260,               </w:t>
+            <w:proofErr w:type="gramStart"/>
+            <w:r>
+              <w:t xml:space="preserve">260,   </w:t>
+            </w:r>
+            <w:proofErr w:type="gramEnd"/>
+            <w:r>
+              <w:t xml:space="preserve">            </w:t>
             </w:r>
             <w:r>
               <w:t xml:space="preserve">   </w:t>
@@ -39715,8 +39782,13 @@
               <w:pStyle w:val="TableParagraph"/>
               <w:ind w:left="-518"/>
             </w:pPr>
-            <w:r>
-              <w:t xml:space="preserve">260,          </w:t>
+            <w:proofErr w:type="gramStart"/>
+            <w:r>
+              <w:t xml:space="preserve">260,   </w:t>
+            </w:r>
+            <w:proofErr w:type="gramEnd"/>
+            <w:r>
+              <w:t xml:space="preserve">       </w:t>
             </w:r>
             <w:r>
               <w:t xml:space="preserve"> 20,683</w:t>
@@ -40175,8 +40247,13 @@
               <w:pStyle w:val="TableParagraph"/>
               <w:ind w:left="-518"/>
             </w:pPr>
-            <w:r>
-              <w:t xml:space="preserve">260,           </w:t>
+            <w:proofErr w:type="gramStart"/>
+            <w:r>
+              <w:t xml:space="preserve">260,   </w:t>
+            </w:r>
+            <w:proofErr w:type="gramEnd"/>
+            <w:r>
+              <w:t xml:space="preserve">        </w:t>
             </w:r>
             <w:r>
               <w:t>49,649</w:t>
@@ -40551,8 +40628,13 @@
               <w:pStyle w:val="TableParagraph"/>
               <w:ind w:left="-518"/>
             </w:pPr>
-            <w:r>
-              <w:t xml:space="preserve">260,           </w:t>
+            <w:proofErr w:type="gramStart"/>
+            <w:r>
+              <w:t xml:space="preserve">260,   </w:t>
+            </w:r>
+            <w:proofErr w:type="gramEnd"/>
+            <w:r>
+              <w:t xml:space="preserve">        </w:t>
             </w:r>
             <w:r>
               <w:t xml:space="preserve">    394</w:t>
@@ -41792,8 +41874,13 @@
               <w:pStyle w:val="TableParagraph"/>
               <w:ind w:left="-518"/>
             </w:pPr>
-            <w:r>
-              <w:t xml:space="preserve">260,          </w:t>
+            <w:proofErr w:type="gramStart"/>
+            <w:r>
+              <w:t xml:space="preserve">260,   </w:t>
+            </w:r>
+            <w:proofErr w:type="gramEnd"/>
+            <w:r>
+              <w:t xml:space="preserve">       </w:t>
             </w:r>
             <w:r>
               <w:t>1,630,000</w:t>
@@ -42769,8 +42856,13 @@
               <w:pStyle w:val="TableParagraph"/>
               <w:ind w:left="-518"/>
             </w:pPr>
-            <w:r>
-              <w:t xml:space="preserve">260,         </w:t>
+            <w:proofErr w:type="gramStart"/>
+            <w:r>
+              <w:t xml:space="preserve">260,   </w:t>
+            </w:r>
+            <w:proofErr w:type="gramEnd"/>
+            <w:r>
+              <w:t xml:space="preserve">      </w:t>
             </w:r>
             <w:r>
               <w:t xml:space="preserve">      </w:t>
@@ -43448,8 +43540,13 @@
               <w:pStyle w:val="TableParagraph"/>
               <w:ind w:left="-518"/>
             </w:pPr>
-            <w:r>
-              <w:t xml:space="preserve">260,                </w:t>
+            <w:proofErr w:type="gramStart"/>
+            <w:r>
+              <w:t xml:space="preserve">260,   </w:t>
+            </w:r>
+            <w:proofErr w:type="gramEnd"/>
+            <w:r>
+              <w:t xml:space="preserve">             </w:t>
             </w:r>
             <w:r>
               <w:t>190,358</w:t>
@@ -43923,7 +44020,7 @@
           </mc:Choice>
           <mc:Fallback>
             <w:pict>
-              <v:group w14:anchorId="19B60E34" id="Group 90" o:spid="_x0000_s1026" style="width:90.25pt;height:1.95pt;mso-position-horizontal-relative:char;mso-position-vertical-relative:line" coordsize="1805,39" o:gfxdata="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">
+              <v:group w14:anchorId="2BCE54A1" id="Group 90" o:spid="_x0000_s1026" style="width:90.25pt;height:1.95pt;mso-position-horizontal-relative:char;mso-position-vertical-relative:line" coordsize="1805,39" o:gfxdata="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">
                 <v:line id="Line 91" o:spid="_x0000_s1027" style="position:absolute;visibility:visible;mso-wrap-style:square" from="0,19" to="1805,19" o:connectortype="straight" o:gfxdata="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" strokeweight="1.92pt"/>
                 <w10:anchorlock/>
               </v:group>
@@ -44011,7 +44108,7 @@
           </mc:Choice>
           <mc:Fallback>
             <w:pict>
-              <v:group w14:anchorId="250493FE" id="Group 88" o:spid="_x0000_s1026" style="width:90.25pt;height:1.95pt;mso-position-horizontal-relative:char;mso-position-vertical-relative:line" coordsize="1805,39" o:gfxdata="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">
+              <v:group w14:anchorId="2818D0F7" id="Group 88" o:spid="_x0000_s1026" style="width:90.25pt;height:1.95pt;mso-position-horizontal-relative:char;mso-position-vertical-relative:line" coordsize="1805,39" o:gfxdata="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">
                 <v:line id="Line 89" o:spid="_x0000_s1027" style="position:absolute;visibility:visible;mso-wrap-style:square" from="0,19" to="1805,19" o:connectortype="straight" o:gfxdata="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" strokeweight="1.92pt"/>
                 <w10:anchorlock/>
               </v:group>
@@ -44145,7 +44242,7 @@
           </mc:Choice>
           <mc:Fallback>
             <w:pict>
-              <v:group w14:anchorId="2AC4A185" id="Group 86" o:spid="_x0000_s1026" style="width:90.25pt;height:1.95pt;mso-position-horizontal-relative:char;mso-position-vertical-relative:line" coordsize="1805,39" o:gfxdata="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">
+              <v:group w14:anchorId="63498F9C" id="Group 86" o:spid="_x0000_s1026" style="width:90.25pt;height:1.95pt;mso-position-horizontal-relative:char;mso-position-vertical-relative:line" coordsize="1805,39" o:gfxdata="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">
                 <v:line id="Line 87" o:spid="_x0000_s1027" style="position:absolute;visibility:visible;mso-wrap-style:square" from="0,19" to="1805,19" o:connectortype="straight" o:gfxdata="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" strokeweight="1.92pt"/>
                 <w10:anchorlock/>
               </v:group>
@@ -44233,7 +44330,7 @@
           </mc:Choice>
           <mc:Fallback>
             <w:pict>
-              <v:group w14:anchorId="007B60AE" id="Group 84" o:spid="_x0000_s1026" style="width:90.25pt;height:1.95pt;mso-position-horizontal-relative:char;mso-position-vertical-relative:line" coordsize="1805,39" o:gfxdata="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">
+              <v:group w14:anchorId="467CBE64" id="Group 84" o:spid="_x0000_s1026" style="width:90.25pt;height:1.95pt;mso-position-horizontal-relative:char;mso-position-vertical-relative:line" coordsize="1805,39" o:gfxdata="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">
                 <v:line id="Line 85" o:spid="_x0000_s1027" style="position:absolute;visibility:visible;mso-wrap-style:square" from="0,19" to="1805,19" o:connectortype="straight" o:gfxdata="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" strokeweight="1.92pt"/>
                 <w10:anchorlock/>
               </v:group>
@@ -45227,8 +45324,13 @@
               <w:pStyle w:val="TableParagraph"/>
               <w:ind w:left="-518"/>
             </w:pPr>
-            <w:r>
-              <w:t xml:space="preserve">260,               </w:t>
+            <w:proofErr w:type="gramStart"/>
+            <w:r>
+              <w:t xml:space="preserve">260,   </w:t>
+            </w:r>
+            <w:proofErr w:type="gramEnd"/>
+            <w:r>
+              <w:t xml:space="preserve">            </w:t>
             </w:r>
             <w:r>
               <w:t xml:space="preserve">  </w:t>
@@ -45892,8 +45994,13 @@
               <w:pStyle w:val="TableParagraph"/>
               <w:ind w:left="-518"/>
             </w:pPr>
-            <w:r>
-              <w:t xml:space="preserve">260,                </w:t>
+            <w:proofErr w:type="gramStart"/>
+            <w:r>
+              <w:t xml:space="preserve">260,   </w:t>
+            </w:r>
+            <w:proofErr w:type="gramEnd"/>
+            <w:r>
+              <w:t xml:space="preserve">             </w:t>
             </w:r>
             <w:r>
               <w:t>775,482</w:t>
@@ -46641,7 +46748,15 @@
         <w:annotationRef/>
       </w:r>
       <w:r>
-        <w:t xml:space="preserve">Revisar si estas fecha serán las que van </w:t>
+        <w:t xml:space="preserve">Revisar si </w:t>
+      </w:r>
+      <w:proofErr w:type="gramStart"/>
+      <w:r>
+        <w:t>estas fecha</w:t>
+      </w:r>
+      <w:proofErr w:type="gramEnd"/>
+      <w:r>
+        <w:t xml:space="preserve"> serán las que van </w:t>
       </w:r>
     </w:p>
   </w:comment>

</xml_diff>